<commit_message>
Added database diagram and procedure description to the RTV document.
</commit_message>
<xml_diff>
--- a/Documentation/Warehouse/ReturnsToVendorV1.docx
+++ b/Documentation/Warehouse/ReturnsToVendorV1.docx
@@ -797,27 +797,7 @@
                                     <w:sz w:val="24"/>
                                     <w:szCs w:val="28"/>
                                   </w:rPr>
-                                  <w:t xml:space="preserve">In both scenarios the Supplier expectations </w:t>
-                                </w:r>
-                                <w:proofErr w:type="gramStart"/>
-                                <w:r>
-                                  <w:rPr>
-                                    <w:b/>
-                                    <w:color w:val="000000" w:themeColor="text1"/>
-                                    <w:sz w:val="24"/>
-                                    <w:szCs w:val="28"/>
-                                  </w:rPr>
-                                  <w:t>and  Engineparts</w:t>
-                                </w:r>
-                                <w:proofErr w:type="gramEnd"/>
-                                <w:r>
-                                  <w:rPr>
-                                    <w:b/>
-                                    <w:color w:val="000000" w:themeColor="text1"/>
-                                    <w:sz w:val="24"/>
-                                    <w:szCs w:val="28"/>
-                                  </w:rPr>
-                                  <w:t xml:space="preserve"> requirements are sustained</w:t>
+                                  <w:t>In both scenarios the Supplier expectations and  Engineparts requirements are sustained</w:t>
                                 </w:r>
                               </w:p>
                             </w:txbxContent>
@@ -980,27 +960,7 @@
                               <w:sz w:val="24"/>
                               <w:szCs w:val="28"/>
                             </w:rPr>
-                            <w:t xml:space="preserve">In both scenarios the Supplier expectations </w:t>
-                          </w:r>
-                          <w:proofErr w:type="gramStart"/>
-                          <w:r>
-                            <w:rPr>
-                              <w:b/>
-                              <w:color w:val="000000" w:themeColor="text1"/>
-                              <w:sz w:val="24"/>
-                              <w:szCs w:val="28"/>
-                            </w:rPr>
-                            <w:t>and  Engineparts</w:t>
-                          </w:r>
-                          <w:proofErr w:type="gramEnd"/>
-                          <w:r>
-                            <w:rPr>
-                              <w:b/>
-                              <w:color w:val="000000" w:themeColor="text1"/>
-                              <w:sz w:val="24"/>
-                              <w:szCs w:val="28"/>
-                            </w:rPr>
-                            <w:t xml:space="preserve"> requirements are sustained</w:t>
+                            <w:t>In both scenarios the Supplier expectations and  Engineparts requirements are sustained</w:t>
                           </w:r>
                         </w:p>
                       </w:txbxContent>
@@ -1210,76 +1170,6 @@
         <w:t>Table of Contents</w:t>
       </w:r>
     </w:p>
-    <w:p/>
-    <w:p>
-      <w:pPr>
-        <w:pStyle w:val="TOC1"/>
-        <w:tabs>
-          <w:tab w:val="right" w:leader="dot" w:pos="9016"/>
-        </w:tabs>
-        <w:rPr>
-          <w:rFonts w:eastAsiaTheme="minorEastAsia"/>
-          <w:noProof/>
-          <w:lang w:val="af-ZA" w:eastAsia="af-ZA"/>
-        </w:rPr>
-      </w:pPr>
-      <w:r>
-        <w:fldChar w:fldCharType="begin"/>
-      </w:r>
-      <w:r>
-        <w:instrText xml:space="preserve"> TOC  \* MERGEFORMAT </w:instrText>
-      </w:r>
-      <w:r>
-        <w:fldChar w:fldCharType="separate"/>
-      </w:r>
-      <w:r>
-        <w:rPr>
-          <w:noProof/>
-        </w:rPr>
-        <w:t>Document approval and distribution list</w:t>
-      </w:r>
-      <w:r>
-        <w:rPr>
-          <w:noProof/>
-        </w:rPr>
-        <w:tab/>
-      </w:r>
-      <w:r>
-        <w:rPr>
-          <w:noProof/>
-        </w:rPr>
-        <w:fldChar w:fldCharType="begin"/>
-      </w:r>
-      <w:r>
-        <w:rPr>
-          <w:noProof/>
-        </w:rPr>
-        <w:instrText xml:space="preserve"> PAGEREF _Toc525038506 \h </w:instrText>
-      </w:r>
-      <w:r>
-        <w:rPr>
-          <w:noProof/>
-        </w:rPr>
-      </w:r>
-      <w:r>
-        <w:rPr>
-          <w:noProof/>
-        </w:rPr>
-        <w:fldChar w:fldCharType="separate"/>
-      </w:r>
-      <w:r>
-        <w:rPr>
-          <w:noProof/>
-        </w:rPr>
-        <w:t>2</w:t>
-      </w:r>
-      <w:r>
-        <w:rPr>
-          <w:noProof/>
-        </w:rPr>
-        <w:fldChar w:fldCharType="end"/>
-      </w:r>
-    </w:p>
     <w:p>
       <w:pPr>
         <w:pStyle w:val="TOC1"/>
@@ -1290,9 +1180,18 @@
         <w:rPr>
           <w:rFonts w:eastAsiaTheme="minorEastAsia"/>
           <w:noProof/>
-          <w:lang w:val="af-ZA" w:eastAsia="af-ZA"/>
-        </w:rPr>
-      </w:pPr>
+          <w:lang w:eastAsia="en-ZA"/>
+        </w:rPr>
+      </w:pPr>
+      <w:r>
+        <w:fldChar w:fldCharType="begin"/>
+      </w:r>
+      <w:r>
+        <w:instrText xml:space="preserve"> TOC  \* MERGEFORMAT </w:instrText>
+      </w:r>
+      <w:r>
+        <w:fldChar w:fldCharType="separate"/>
+      </w:r>
       <w:r>
         <w:rPr>
           <w:noProof/>
@@ -1303,7 +1202,7 @@
         <w:rPr>
           <w:rFonts w:eastAsiaTheme="minorEastAsia"/>
           <w:noProof/>
-          <w:lang w:val="af-ZA" w:eastAsia="af-ZA"/>
+          <w:lang w:eastAsia="en-ZA"/>
         </w:rPr>
         <w:tab/>
       </w:r>
@@ -1311,7 +1210,7 @@
         <w:rPr>
           <w:noProof/>
         </w:rPr>
-        <w:t>Introduction</w:t>
+        <w:t>Document approval and distribution list</w:t>
       </w:r>
       <w:r>
         <w:rPr>
@@ -1329,7 +1228,7 @@
         <w:rPr>
           <w:noProof/>
         </w:rPr>
-        <w:instrText xml:space="preserve"> PAGEREF _Toc525038507 \h </w:instrText>
+        <w:instrText xml:space="preserve"> PAGEREF _Toc3456798 \h </w:instrText>
       </w:r>
       <w:r>
         <w:rPr>
@@ -1346,7 +1245,7 @@
         <w:rPr>
           <w:noProof/>
         </w:rPr>
-        <w:t>3</w:t>
+        <w:t>2</w:t>
       </w:r>
       <w:r>
         <w:rPr>
@@ -1365,7 +1264,7 @@
         <w:rPr>
           <w:rFonts w:eastAsiaTheme="minorEastAsia"/>
           <w:noProof/>
-          <w:lang w:val="af-ZA" w:eastAsia="af-ZA"/>
+          <w:lang w:eastAsia="en-ZA"/>
         </w:rPr>
       </w:pPr>
       <w:r>
@@ -1378,7 +1277,7 @@
         <w:rPr>
           <w:rFonts w:eastAsiaTheme="minorEastAsia"/>
           <w:noProof/>
-          <w:lang w:val="af-ZA" w:eastAsia="af-ZA"/>
+          <w:lang w:eastAsia="en-ZA"/>
         </w:rPr>
         <w:tab/>
       </w:r>
@@ -1386,7 +1285,7 @@
         <w:rPr>
           <w:noProof/>
         </w:rPr>
-        <w:t>Audience</w:t>
+        <w:t>Introduction</w:t>
       </w:r>
       <w:r>
         <w:rPr>
@@ -1404,7 +1303,7 @@
         <w:rPr>
           <w:noProof/>
         </w:rPr>
-        <w:instrText xml:space="preserve"> PAGEREF _Toc525038508 \h </w:instrText>
+        <w:instrText xml:space="preserve"> PAGEREF _Toc3456799 \h </w:instrText>
       </w:r>
       <w:r>
         <w:rPr>
@@ -1440,7 +1339,7 @@
         <w:rPr>
           <w:rFonts w:eastAsiaTheme="minorEastAsia"/>
           <w:noProof/>
-          <w:lang w:val="af-ZA" w:eastAsia="af-ZA"/>
+          <w:lang w:eastAsia="en-ZA"/>
         </w:rPr>
       </w:pPr>
       <w:r>
@@ -1453,7 +1352,7 @@
         <w:rPr>
           <w:rFonts w:eastAsiaTheme="minorEastAsia"/>
           <w:noProof/>
-          <w:lang w:val="af-ZA" w:eastAsia="af-ZA"/>
+          <w:lang w:eastAsia="en-ZA"/>
         </w:rPr>
         <w:tab/>
       </w:r>
@@ -1461,7 +1360,7 @@
         <w:rPr>
           <w:noProof/>
         </w:rPr>
-        <w:t>Objectives</w:t>
+        <w:t>Audience</w:t>
       </w:r>
       <w:r>
         <w:rPr>
@@ -1479,7 +1378,7 @@
         <w:rPr>
           <w:noProof/>
         </w:rPr>
-        <w:instrText xml:space="preserve"> PAGEREF _Toc525038509 \h </w:instrText>
+        <w:instrText xml:space="preserve"> PAGEREF _Toc3456800 \h </w:instrText>
       </w:r>
       <w:r>
         <w:rPr>
@@ -1515,7 +1414,7 @@
         <w:rPr>
           <w:rFonts w:eastAsiaTheme="minorEastAsia"/>
           <w:noProof/>
-          <w:lang w:val="af-ZA" w:eastAsia="af-ZA"/>
+          <w:lang w:eastAsia="en-ZA"/>
         </w:rPr>
       </w:pPr>
       <w:r>
@@ -1528,7 +1427,7 @@
         <w:rPr>
           <w:rFonts w:eastAsiaTheme="minorEastAsia"/>
           <w:noProof/>
-          <w:lang w:val="af-ZA" w:eastAsia="af-ZA"/>
+          <w:lang w:eastAsia="en-ZA"/>
         </w:rPr>
         <w:tab/>
       </w:r>
@@ -1536,7 +1435,7 @@
         <w:rPr>
           <w:noProof/>
         </w:rPr>
-        <w:t>Business Flow</w:t>
+        <w:t>Objectives</w:t>
       </w:r>
       <w:r>
         <w:rPr>
@@ -1554,7 +1453,7 @@
         <w:rPr>
           <w:noProof/>
         </w:rPr>
-        <w:instrText xml:space="preserve"> PAGEREF _Toc525038510 \h </w:instrText>
+        <w:instrText xml:space="preserve"> PAGEREF _Toc3456801 \h </w:instrText>
       </w:r>
       <w:r>
         <w:rPr>
@@ -1590,7 +1489,7 @@
         <w:rPr>
           <w:rFonts w:eastAsiaTheme="minorEastAsia"/>
           <w:noProof/>
-          <w:lang w:val="af-ZA" w:eastAsia="af-ZA"/>
+          <w:lang w:eastAsia="en-ZA"/>
         </w:rPr>
       </w:pPr>
       <w:r>
@@ -1603,7 +1502,7 @@
         <w:rPr>
           <w:rFonts w:eastAsiaTheme="minorEastAsia"/>
           <w:noProof/>
-          <w:lang w:val="af-ZA" w:eastAsia="af-ZA"/>
+          <w:lang w:eastAsia="en-ZA"/>
         </w:rPr>
         <w:tab/>
       </w:r>
@@ -1611,7 +1510,7 @@
         <w:rPr>
           <w:noProof/>
         </w:rPr>
-        <w:t>Detailed description of functionality</w:t>
+        <w:t>Database entities and relationships</w:t>
       </w:r>
       <w:r>
         <w:rPr>
@@ -1629,7 +1528,7 @@
         <w:rPr>
           <w:noProof/>
         </w:rPr>
-        <w:instrText xml:space="preserve"> PAGEREF _Toc525038511 \h </w:instrText>
+        <w:instrText xml:space="preserve"> PAGEREF _Toc3456802 \h </w:instrText>
       </w:r>
       <w:r>
         <w:rPr>
@@ -1646,7 +1545,7 @@
         <w:rPr>
           <w:noProof/>
         </w:rPr>
-        <w:t>3</w:t>
+        <w:t>4</w:t>
       </w:r>
       <w:r>
         <w:rPr>
@@ -1665,7 +1564,7 @@
         <w:rPr>
           <w:rFonts w:eastAsiaTheme="minorEastAsia"/>
           <w:noProof/>
-          <w:lang w:val="af-ZA" w:eastAsia="af-ZA"/>
+          <w:lang w:eastAsia="en-ZA"/>
         </w:rPr>
       </w:pPr>
       <w:r>
@@ -1678,7 +1577,7 @@
         <w:rPr>
           <w:rFonts w:eastAsiaTheme="minorEastAsia"/>
           <w:noProof/>
-          <w:lang w:val="af-ZA" w:eastAsia="af-ZA"/>
+          <w:lang w:eastAsia="en-ZA"/>
         </w:rPr>
         <w:tab/>
       </w:r>
@@ -1686,7 +1585,7 @@
         <w:rPr>
           <w:noProof/>
         </w:rPr>
-        <w:t>Dependencies</w:t>
+        <w:t>Programs</w:t>
       </w:r>
       <w:r>
         <w:rPr>
@@ -1704,7 +1603,7 @@
         <w:rPr>
           <w:noProof/>
         </w:rPr>
-        <w:instrText xml:space="preserve"> PAGEREF _Toc525038512 \h </w:instrText>
+        <w:instrText xml:space="preserve"> PAGEREF _Toc3456803 \h </w:instrText>
       </w:r>
       <w:r>
         <w:rPr>
@@ -1721,7 +1620,157 @@
         <w:rPr>
           <w:noProof/>
         </w:rPr>
-        <w:t>4</w:t>
+        <w:t>5</w:t>
+      </w:r>
+      <w:r>
+        <w:rPr>
+          <w:noProof/>
+        </w:rPr>
+        <w:fldChar w:fldCharType="end"/>
+      </w:r>
+    </w:p>
+    <w:p>
+      <w:pPr>
+        <w:pStyle w:val="TOC1"/>
+        <w:tabs>
+          <w:tab w:val="left" w:pos="660"/>
+          <w:tab w:val="right" w:leader="dot" w:pos="9016"/>
+        </w:tabs>
+        <w:rPr>
+          <w:rFonts w:eastAsiaTheme="minorEastAsia"/>
+          <w:noProof/>
+          <w:lang w:eastAsia="en-ZA"/>
+        </w:rPr>
+      </w:pPr>
+      <w:r>
+        <w:rPr>
+          <w:noProof/>
+        </w:rPr>
+        <w:t>6.1</w:t>
+      </w:r>
+      <w:r>
+        <w:rPr>
+          <w:rFonts w:eastAsiaTheme="minorEastAsia"/>
+          <w:noProof/>
+          <w:lang w:eastAsia="en-ZA"/>
+        </w:rPr>
+        <w:tab/>
+      </w:r>
+      <w:r>
+        <w:rPr>
+          <w:noProof/>
+        </w:rPr>
+        <w:t>MS Windows Executables</w:t>
+      </w:r>
+      <w:r>
+        <w:rPr>
+          <w:noProof/>
+        </w:rPr>
+        <w:tab/>
+      </w:r>
+      <w:r>
+        <w:rPr>
+          <w:noProof/>
+        </w:rPr>
+        <w:fldChar w:fldCharType="begin"/>
+      </w:r>
+      <w:r>
+        <w:rPr>
+          <w:noProof/>
+        </w:rPr>
+        <w:instrText xml:space="preserve"> PAGEREF _Toc3456804 \h </w:instrText>
+      </w:r>
+      <w:r>
+        <w:rPr>
+          <w:noProof/>
+        </w:rPr>
+      </w:r>
+      <w:r>
+        <w:rPr>
+          <w:noProof/>
+        </w:rPr>
+        <w:fldChar w:fldCharType="separate"/>
+      </w:r>
+      <w:r>
+        <w:rPr>
+          <w:noProof/>
+        </w:rPr>
+        <w:t>5</w:t>
+      </w:r>
+      <w:r>
+        <w:rPr>
+          <w:noProof/>
+        </w:rPr>
+        <w:fldChar w:fldCharType="end"/>
+      </w:r>
+    </w:p>
+    <w:p>
+      <w:pPr>
+        <w:pStyle w:val="TOC1"/>
+        <w:tabs>
+          <w:tab w:val="left" w:pos="660"/>
+          <w:tab w:val="right" w:leader="dot" w:pos="9016"/>
+        </w:tabs>
+        <w:rPr>
+          <w:rFonts w:eastAsiaTheme="minorEastAsia"/>
+          <w:noProof/>
+          <w:lang w:eastAsia="en-ZA"/>
+        </w:rPr>
+      </w:pPr>
+      <w:r>
+        <w:rPr>
+          <w:noProof/>
+        </w:rPr>
+        <w:t>6.2</w:t>
+      </w:r>
+      <w:r>
+        <w:rPr>
+          <w:rFonts w:eastAsiaTheme="minorEastAsia"/>
+          <w:noProof/>
+          <w:lang w:eastAsia="en-ZA"/>
+        </w:rPr>
+        <w:tab/>
+      </w:r>
+      <w:r>
+        <w:rPr>
+          <w:noProof/>
+        </w:rPr>
+        <w:t>SQL Stored Procedures</w:t>
+      </w:r>
+      <w:r>
+        <w:rPr>
+          <w:noProof/>
+        </w:rPr>
+        <w:tab/>
+      </w:r>
+      <w:r>
+        <w:rPr>
+          <w:noProof/>
+        </w:rPr>
+        <w:fldChar w:fldCharType="begin"/>
+      </w:r>
+      <w:r>
+        <w:rPr>
+          <w:noProof/>
+        </w:rPr>
+        <w:instrText xml:space="preserve"> PAGEREF _Toc3456805 \h </w:instrText>
+      </w:r>
+      <w:r>
+        <w:rPr>
+          <w:noProof/>
+        </w:rPr>
+      </w:r>
+      <w:r>
+        <w:rPr>
+          <w:noProof/>
+        </w:rPr>
+        <w:fldChar w:fldCharType="separate"/>
+      </w:r>
+      <w:r>
+        <w:rPr>
+          <w:noProof/>
+        </w:rPr>
+        <w:t>5</w:t>
       </w:r>
       <w:r>
         <w:rPr>
@@ -1740,7 +1789,7 @@
         <w:rPr>
           <w:rFonts w:eastAsiaTheme="minorEastAsia"/>
           <w:noProof/>
-          <w:lang w:val="af-ZA" w:eastAsia="af-ZA"/>
+          <w:lang w:eastAsia="en-ZA"/>
         </w:rPr>
       </w:pPr>
       <w:r>
@@ -1753,7 +1802,7 @@
         <w:rPr>
           <w:rFonts w:eastAsiaTheme="minorEastAsia"/>
           <w:noProof/>
-          <w:lang w:val="af-ZA" w:eastAsia="af-ZA"/>
+          <w:lang w:eastAsia="en-ZA"/>
         </w:rPr>
         <w:tab/>
       </w:r>
@@ -1761,7 +1810,7 @@
         <w:rPr>
           <w:noProof/>
         </w:rPr>
-        <w:t>Application design philosophy</w:t>
+        <w:t>Acceptance</w:t>
       </w:r>
       <w:r>
         <w:rPr>
@@ -1779,7 +1828,7 @@
         <w:rPr>
           <w:noProof/>
         </w:rPr>
-        <w:instrText xml:space="preserve"> PAGEREF _Toc525038513 \h </w:instrText>
+        <w:instrText xml:space="preserve"> PAGEREF _Toc3456806 \h </w:instrText>
       </w:r>
       <w:r>
         <w:rPr>
@@ -1796,532 +1845,7 @@
         <w:rPr>
           <w:noProof/>
         </w:rPr>
-        <w:t>4</w:t>
-      </w:r>
-      <w:r>
-        <w:rPr>
-          <w:noProof/>
-        </w:rPr>
-        <w:fldChar w:fldCharType="end"/>
-      </w:r>
-    </w:p>
-    <w:p>
-      <w:pPr>
-        <w:pStyle w:val="TOC1"/>
-        <w:tabs>
-          <w:tab w:val="left" w:pos="440"/>
-          <w:tab w:val="right" w:leader="dot" w:pos="9016"/>
-        </w:tabs>
-        <w:rPr>
-          <w:rFonts w:eastAsiaTheme="minorEastAsia"/>
-          <w:noProof/>
-          <w:lang w:val="af-ZA" w:eastAsia="af-ZA"/>
-        </w:rPr>
-      </w:pPr>
-      <w:r>
-        <w:rPr>
-          <w:noProof/>
-        </w:rPr>
-        <w:t>8.</w:t>
-      </w:r>
-      <w:r>
-        <w:rPr>
-          <w:rFonts w:eastAsiaTheme="minorEastAsia"/>
-          <w:noProof/>
-          <w:lang w:val="af-ZA" w:eastAsia="af-ZA"/>
-        </w:rPr>
-        <w:tab/>
-      </w:r>
-      <w:r>
-        <w:rPr>
-          <w:noProof/>
-        </w:rPr>
-        <w:t>Database design philosophy</w:t>
-      </w:r>
-      <w:r>
-        <w:rPr>
-          <w:noProof/>
-        </w:rPr>
-        <w:tab/>
-      </w:r>
-      <w:r>
-        <w:rPr>
-          <w:noProof/>
-        </w:rPr>
-        <w:fldChar w:fldCharType="begin"/>
-      </w:r>
-      <w:r>
-        <w:rPr>
-          <w:noProof/>
-        </w:rPr>
-        <w:instrText xml:space="preserve"> PAGEREF _Toc525038514 \h </w:instrText>
-      </w:r>
-      <w:r>
-        <w:rPr>
-          <w:noProof/>
-        </w:rPr>
-      </w:r>
-      <w:r>
-        <w:rPr>
-          <w:noProof/>
-        </w:rPr>
-        <w:fldChar w:fldCharType="separate"/>
-      </w:r>
-      <w:r>
-        <w:rPr>
-          <w:noProof/>
-        </w:rPr>
-        <w:t>4</w:t>
-      </w:r>
-      <w:r>
-        <w:rPr>
-          <w:noProof/>
-        </w:rPr>
-        <w:fldChar w:fldCharType="end"/>
-      </w:r>
-    </w:p>
-    <w:p>
-      <w:pPr>
-        <w:pStyle w:val="TOC1"/>
-        <w:tabs>
-          <w:tab w:val="left" w:pos="440"/>
-          <w:tab w:val="right" w:leader="dot" w:pos="9016"/>
-        </w:tabs>
-        <w:rPr>
-          <w:rFonts w:eastAsiaTheme="minorEastAsia"/>
-          <w:noProof/>
-          <w:lang w:val="af-ZA" w:eastAsia="af-ZA"/>
-        </w:rPr>
-      </w:pPr>
-      <w:r>
-        <w:rPr>
-          <w:noProof/>
-        </w:rPr>
-        <w:t>9.</w:t>
-      </w:r>
-      <w:r>
-        <w:rPr>
-          <w:rFonts w:eastAsiaTheme="minorEastAsia"/>
-          <w:noProof/>
-          <w:lang w:val="af-ZA" w:eastAsia="af-ZA"/>
-        </w:rPr>
-        <w:tab/>
-      </w:r>
-      <w:r>
-        <w:rPr>
-          <w:noProof/>
-        </w:rPr>
-        <w:t>Catalogue lookup to sales-order</w:t>
-      </w:r>
-      <w:r>
-        <w:rPr>
-          <w:noProof/>
-        </w:rPr>
-        <w:tab/>
-      </w:r>
-      <w:r>
-        <w:rPr>
-          <w:noProof/>
-        </w:rPr>
-        <w:fldChar w:fldCharType="begin"/>
-      </w:r>
-      <w:r>
-        <w:rPr>
-          <w:noProof/>
-        </w:rPr>
-        <w:instrText xml:space="preserve"> PAGEREF _Toc525038515 \h </w:instrText>
-      </w:r>
-      <w:r>
-        <w:rPr>
-          <w:noProof/>
-        </w:rPr>
-      </w:r>
-      <w:r>
-        <w:rPr>
-          <w:noProof/>
-        </w:rPr>
-        <w:fldChar w:fldCharType="separate"/>
-      </w:r>
-      <w:r>
-        <w:rPr>
-          <w:noProof/>
-        </w:rPr>
-        <w:t>4</w:t>
-      </w:r>
-      <w:r>
-        <w:rPr>
-          <w:noProof/>
-        </w:rPr>
-        <w:fldChar w:fldCharType="end"/>
-      </w:r>
-    </w:p>
-    <w:p>
-      <w:pPr>
-        <w:pStyle w:val="TOC1"/>
-        <w:tabs>
-          <w:tab w:val="left" w:pos="660"/>
-          <w:tab w:val="right" w:leader="dot" w:pos="9016"/>
-        </w:tabs>
-        <w:rPr>
-          <w:rFonts w:eastAsiaTheme="minorEastAsia"/>
-          <w:noProof/>
-          <w:lang w:val="af-ZA" w:eastAsia="af-ZA"/>
-        </w:rPr>
-      </w:pPr>
-      <w:r>
-        <w:rPr>
-          <w:noProof/>
-        </w:rPr>
-        <w:t>10.</w:t>
-      </w:r>
-      <w:r>
-        <w:rPr>
-          <w:rFonts w:eastAsiaTheme="minorEastAsia"/>
-          <w:noProof/>
-          <w:lang w:val="af-ZA" w:eastAsia="af-ZA"/>
-        </w:rPr>
-        <w:tab/>
-      </w:r>
-      <w:r>
-        <w:rPr>
-          <w:noProof/>
-        </w:rPr>
-        <w:t>Database entities and relationships</w:t>
-      </w:r>
-      <w:r>
-        <w:rPr>
-          <w:noProof/>
-        </w:rPr>
-        <w:tab/>
-      </w:r>
-      <w:r>
-        <w:rPr>
-          <w:noProof/>
-        </w:rPr>
-        <w:fldChar w:fldCharType="begin"/>
-      </w:r>
-      <w:r>
-        <w:rPr>
-          <w:noProof/>
-        </w:rPr>
-        <w:instrText xml:space="preserve"> PAGEREF _Toc525038516 \h </w:instrText>
-      </w:r>
-      <w:r>
-        <w:rPr>
-          <w:noProof/>
-        </w:rPr>
-      </w:r>
-      <w:r>
-        <w:rPr>
-          <w:noProof/>
-        </w:rPr>
-        <w:fldChar w:fldCharType="separate"/>
-      </w:r>
-      <w:r>
-        <w:rPr>
-          <w:noProof/>
-        </w:rPr>
         <w:t>6</w:t>
-      </w:r>
-      <w:r>
-        <w:rPr>
-          <w:noProof/>
-        </w:rPr>
-        <w:fldChar w:fldCharType="end"/>
-      </w:r>
-    </w:p>
-    <w:p>
-      <w:pPr>
-        <w:pStyle w:val="TOC1"/>
-        <w:tabs>
-          <w:tab w:val="left" w:pos="660"/>
-          <w:tab w:val="right" w:leader="dot" w:pos="9016"/>
-        </w:tabs>
-        <w:rPr>
-          <w:rFonts w:eastAsiaTheme="minorEastAsia"/>
-          <w:noProof/>
-          <w:lang w:val="af-ZA" w:eastAsia="af-ZA"/>
-        </w:rPr>
-      </w:pPr>
-      <w:r>
-        <w:rPr>
-          <w:noProof/>
-        </w:rPr>
-        <w:t>11.</w:t>
-      </w:r>
-      <w:r>
-        <w:rPr>
-          <w:rFonts w:eastAsiaTheme="minorEastAsia"/>
-          <w:noProof/>
-          <w:lang w:val="af-ZA" w:eastAsia="af-ZA"/>
-        </w:rPr>
-        <w:tab/>
-      </w:r>
-      <w:r>
-        <w:rPr>
-          <w:noProof/>
-        </w:rPr>
-        <w:t>Programs</w:t>
-      </w:r>
-      <w:r>
-        <w:rPr>
-          <w:noProof/>
-        </w:rPr>
-        <w:tab/>
-      </w:r>
-      <w:r>
-        <w:rPr>
-          <w:noProof/>
-        </w:rPr>
-        <w:fldChar w:fldCharType="begin"/>
-      </w:r>
-      <w:r>
-        <w:rPr>
-          <w:noProof/>
-        </w:rPr>
-        <w:instrText xml:space="preserve"> PAGEREF _Toc525038517 \h </w:instrText>
-      </w:r>
-      <w:r>
-        <w:rPr>
-          <w:noProof/>
-        </w:rPr>
-      </w:r>
-      <w:r>
-        <w:rPr>
-          <w:noProof/>
-        </w:rPr>
-        <w:fldChar w:fldCharType="separate"/>
-      </w:r>
-      <w:r>
-        <w:rPr>
-          <w:noProof/>
-        </w:rPr>
-        <w:t>8</w:t>
-      </w:r>
-      <w:r>
-        <w:rPr>
-          <w:noProof/>
-        </w:rPr>
-        <w:fldChar w:fldCharType="end"/>
-      </w:r>
-    </w:p>
-    <w:p>
-      <w:pPr>
-        <w:pStyle w:val="TOC1"/>
-        <w:tabs>
-          <w:tab w:val="left" w:pos="660"/>
-          <w:tab w:val="right" w:leader="dot" w:pos="9016"/>
-        </w:tabs>
-        <w:rPr>
-          <w:rFonts w:eastAsiaTheme="minorEastAsia"/>
-          <w:noProof/>
-          <w:lang w:val="af-ZA" w:eastAsia="af-ZA"/>
-        </w:rPr>
-      </w:pPr>
-      <w:r>
-        <w:rPr>
-          <w:noProof/>
-        </w:rPr>
-        <w:t>11.1</w:t>
-      </w:r>
-      <w:r>
-        <w:rPr>
-          <w:rFonts w:eastAsiaTheme="minorEastAsia"/>
-          <w:noProof/>
-          <w:lang w:val="af-ZA" w:eastAsia="af-ZA"/>
-        </w:rPr>
-        <w:tab/>
-      </w:r>
-      <w:r>
-        <w:rPr>
-          <w:noProof/>
-        </w:rPr>
-        <w:t>MS Windows Executables</w:t>
-      </w:r>
-      <w:r>
-        <w:rPr>
-          <w:noProof/>
-        </w:rPr>
-        <w:tab/>
-      </w:r>
-      <w:r>
-        <w:rPr>
-          <w:noProof/>
-        </w:rPr>
-        <w:fldChar w:fldCharType="begin"/>
-      </w:r>
-      <w:r>
-        <w:rPr>
-          <w:noProof/>
-        </w:rPr>
-        <w:instrText xml:space="preserve"> PAGEREF _Toc525038518 \h </w:instrText>
-      </w:r>
-      <w:r>
-        <w:rPr>
-          <w:noProof/>
-        </w:rPr>
-      </w:r>
-      <w:r>
-        <w:rPr>
-          <w:noProof/>
-        </w:rPr>
-        <w:fldChar w:fldCharType="separate"/>
-      </w:r>
-      <w:r>
-        <w:rPr>
-          <w:noProof/>
-        </w:rPr>
-        <w:t>8</w:t>
-      </w:r>
-      <w:r>
-        <w:rPr>
-          <w:noProof/>
-        </w:rPr>
-        <w:fldChar w:fldCharType="end"/>
-      </w:r>
-    </w:p>
-    <w:p>
-      <w:pPr>
-        <w:pStyle w:val="TOC1"/>
-        <w:tabs>
-          <w:tab w:val="left" w:pos="660"/>
-          <w:tab w:val="right" w:leader="dot" w:pos="9016"/>
-        </w:tabs>
-        <w:rPr>
-          <w:rFonts w:eastAsiaTheme="minorEastAsia"/>
-          <w:noProof/>
-          <w:lang w:val="af-ZA" w:eastAsia="af-ZA"/>
-        </w:rPr>
-      </w:pPr>
-      <w:r>
-        <w:rPr>
-          <w:noProof/>
-        </w:rPr>
-        <w:t>11.2</w:t>
-      </w:r>
-      <w:r>
-        <w:rPr>
-          <w:rFonts w:eastAsiaTheme="minorEastAsia"/>
-          <w:noProof/>
-          <w:lang w:val="af-ZA" w:eastAsia="af-ZA"/>
-        </w:rPr>
-        <w:tab/>
-      </w:r>
-      <w:r>
-        <w:rPr>
-          <w:noProof/>
-        </w:rPr>
-        <w:t>SQL Stored Procedures</w:t>
-      </w:r>
-      <w:r>
-        <w:rPr>
-          <w:noProof/>
-        </w:rPr>
-        <w:tab/>
-      </w:r>
-      <w:r>
-        <w:rPr>
-          <w:noProof/>
-        </w:rPr>
-        <w:fldChar w:fldCharType="begin"/>
-      </w:r>
-      <w:r>
-        <w:rPr>
-          <w:noProof/>
-        </w:rPr>
-        <w:instrText xml:space="preserve"> PAGEREF _Toc525038519 \h </w:instrText>
-      </w:r>
-      <w:r>
-        <w:rPr>
-          <w:noProof/>
-        </w:rPr>
-      </w:r>
-      <w:r>
-        <w:rPr>
-          <w:noProof/>
-        </w:rPr>
-        <w:fldChar w:fldCharType="separate"/>
-      </w:r>
-      <w:r>
-        <w:rPr>
-          <w:noProof/>
-        </w:rPr>
-        <w:t>8</w:t>
-      </w:r>
-      <w:r>
-        <w:rPr>
-          <w:noProof/>
-        </w:rPr>
-        <w:fldChar w:fldCharType="end"/>
-      </w:r>
-    </w:p>
-    <w:p>
-      <w:pPr>
-        <w:pStyle w:val="TOC1"/>
-        <w:tabs>
-          <w:tab w:val="left" w:pos="660"/>
-          <w:tab w:val="right" w:leader="dot" w:pos="9016"/>
-        </w:tabs>
-        <w:rPr>
-          <w:rFonts w:eastAsiaTheme="minorEastAsia"/>
-          <w:noProof/>
-          <w:lang w:val="af-ZA" w:eastAsia="af-ZA"/>
-        </w:rPr>
-      </w:pPr>
-      <w:r>
-        <w:rPr>
-          <w:noProof/>
-        </w:rPr>
-        <w:t>12.</w:t>
-      </w:r>
-      <w:r>
-        <w:rPr>
-          <w:rFonts w:eastAsiaTheme="minorEastAsia"/>
-          <w:noProof/>
-          <w:lang w:val="af-ZA" w:eastAsia="af-ZA"/>
-        </w:rPr>
-        <w:tab/>
-      </w:r>
-      <w:r>
-        <w:rPr>
-          <w:noProof/>
-        </w:rPr>
-        <w:t>Acceptance</w:t>
-      </w:r>
-      <w:r>
-        <w:rPr>
-          <w:noProof/>
-        </w:rPr>
-        <w:tab/>
-      </w:r>
-      <w:r>
-        <w:rPr>
-          <w:noProof/>
-        </w:rPr>
-        <w:fldChar w:fldCharType="begin"/>
-      </w:r>
-      <w:r>
-        <w:rPr>
-          <w:noProof/>
-        </w:rPr>
-        <w:instrText xml:space="preserve"> PAGEREF _Toc525038520 \h </w:instrText>
-      </w:r>
-      <w:r>
-        <w:rPr>
-          <w:noProof/>
-        </w:rPr>
-      </w:r>
-      <w:r>
-        <w:rPr>
-          <w:noProof/>
-        </w:rPr>
-        <w:fldChar w:fldCharType="separate"/>
-      </w:r>
-      <w:r>
-        <w:rPr>
-          <w:noProof/>
-        </w:rPr>
-        <w:t>10</w:t>
       </w:r>
       <w:r>
         <w:rPr>
@@ -2351,8 +1875,12 @@
     <w:p>
       <w:pPr>
         <w:pStyle w:val="Heading1"/>
-      </w:pPr>
-      <w:bookmarkStart w:id="0" w:name="_Toc525038506"/>
+        <w:numPr>
+          <w:ilvl w:val="0"/>
+          <w:numId w:val="16"/>
+        </w:numPr>
+      </w:pPr>
+      <w:bookmarkStart w:id="0" w:name="_Toc3456798"/>
       <w:r>
         <w:lastRenderedPageBreak/>
         <w:t>Document approval and distribution list</w:t>
@@ -2638,6 +2166,8 @@
               <w:pStyle w:val="Bodytext1"/>
               <w:jc w:val="left"/>
             </w:pPr>
+            <w:bookmarkStart w:id="1" w:name="_GoBack"/>
+            <w:bookmarkEnd w:id="1"/>
           </w:p>
         </w:tc>
         <w:tc>
@@ -2785,12 +2315,12 @@
           <w:numId w:val="16"/>
         </w:numPr>
       </w:pPr>
-      <w:bookmarkStart w:id="1" w:name="_Toc525038507"/>
+      <w:bookmarkStart w:id="2" w:name="_Toc3456799"/>
       <w:r>
         <w:lastRenderedPageBreak/>
         <w:t>Introduction</w:t>
       </w:r>
-      <w:bookmarkEnd w:id="1"/>
+      <w:bookmarkEnd w:id="2"/>
     </w:p>
     <w:p>
       <w:pPr>
@@ -2867,11 +2397,11 @@
           <w:numId w:val="16"/>
         </w:numPr>
       </w:pPr>
-      <w:bookmarkStart w:id="2" w:name="_Toc525038508"/>
+      <w:bookmarkStart w:id="3" w:name="_Toc3456800"/>
       <w:r>
         <w:t>Audience</w:t>
       </w:r>
-      <w:bookmarkEnd w:id="2"/>
+      <w:bookmarkEnd w:id="3"/>
     </w:p>
     <w:p>
       <w:pPr>
@@ -2935,17 +2465,11 @@
           <w:numId w:val="16"/>
         </w:numPr>
       </w:pPr>
-      <w:bookmarkStart w:id="3" w:name="_Toc525038509"/>
+      <w:bookmarkStart w:id="4" w:name="_Toc3456801"/>
       <w:r>
         <w:t>Objectives</w:t>
       </w:r>
-      <w:bookmarkEnd w:id="3"/>
-    </w:p>
-    <w:p>
-      <w:pPr>
-        <w:ind w:left="709"/>
-        <w:jc w:val="both"/>
-      </w:pPr>
+      <w:bookmarkEnd w:id="4"/>
     </w:p>
     <w:p>
       <w:pPr>
@@ -3050,15 +2574,7 @@
         <w:t>quarantine</w:t>
       </w:r>
       <w:r>
-        <w:t xml:space="preserve"> goods to be returned to vendor by using a bin to bin transfer transaction. Effectively, the bin location should be near the RTV admin staff </w:t>
-      </w:r>
-      <w:proofErr w:type="gramStart"/>
-      <w:r>
-        <w:t>and also</w:t>
-      </w:r>
-      <w:proofErr w:type="gramEnd"/>
-      <w:r>
-        <w:t xml:space="preserve"> the destination bin flagged as </w:t>
+        <w:t xml:space="preserve"> goods to be returned to vendor by using a bin to bin transfer transaction. Effectively, the bin location should be near the RTV admin staff and also the destination bin flagged as </w:t>
       </w:r>
       <w:r>
         <w:rPr>
@@ -3125,20 +2641,12 @@
         <w:jc w:val="both"/>
       </w:pPr>
       <w:r>
-        <w:lastRenderedPageBreak/>
         <w:t>Stock on hand position is reduced by the quantity returned to the vendor.</w:t>
       </w:r>
-      <w:bookmarkStart w:id="4" w:name="_GoBack"/>
-      <w:bookmarkEnd w:id="4"/>
     </w:p>
     <w:p>
       <w:pPr>
         <w:pStyle w:val="ListParagraph"/>
-      </w:pPr>
-    </w:p>
-    <w:p>
-      <w:pPr>
-        <w:jc w:val="both"/>
       </w:pPr>
     </w:p>
     <w:p>
@@ -3149,18 +2657,68 @@
           <w:numId w:val="16"/>
         </w:numPr>
       </w:pPr>
-      <w:bookmarkStart w:id="5" w:name="_Toc525038516"/>
+      <w:bookmarkStart w:id="5" w:name="_Toc3456802"/>
+      <w:r>
+        <w:rPr>
+          <w:noProof/>
+        </w:rPr>
+        <w:lastRenderedPageBreak/>
+        <w:drawing>
+          <wp:anchor distT="0" distB="0" distL="114300" distR="114300" simplePos="0" relativeHeight="251658240" behindDoc="0" locked="0" layoutInCell="1" allowOverlap="1" wp14:anchorId="0218A1A5" wp14:editId="43BC9EF9">
+            <wp:simplePos x="0" y="0"/>
+            <wp:positionH relativeFrom="margin">
+              <wp:align>right</wp:align>
+            </wp:positionH>
+            <wp:positionV relativeFrom="paragraph">
+              <wp:posOffset>276225</wp:posOffset>
+            </wp:positionV>
+            <wp:extent cx="5731510" cy="8084185"/>
+            <wp:effectExtent l="0" t="0" r="2540" b="0"/>
+            <wp:wrapSquare wrapText="bothSides"/>
+            <wp:docPr id="2" name="Picture 2"/>
+            <wp:cNvGraphicFramePr>
+              <a:graphicFrameLocks xmlns:a="http://schemas.openxmlformats.org/drawingml/2006/main" noChangeAspect="1"/>
+            </wp:cNvGraphicFramePr>
+            <a:graphic xmlns:a="http://schemas.openxmlformats.org/drawingml/2006/main">
+              <a:graphicData uri="http://schemas.openxmlformats.org/drawingml/2006/picture">
+                <pic:pic xmlns:pic="http://schemas.openxmlformats.org/drawingml/2006/picture">
+                  <pic:nvPicPr>
+                    <pic:cNvPr id="1" name=""/>
+                    <pic:cNvPicPr/>
+                  </pic:nvPicPr>
+                  <pic:blipFill>
+                    <a:blip r:embed="rId10">
+                      <a:extLst>
+                        <a:ext uri="{28A0092B-C50C-407E-A947-70E740481C1C}">
+                          <a14:useLocalDpi xmlns:a14="http://schemas.microsoft.com/office/drawing/2010/main" val="0"/>
+                        </a:ext>
+                      </a:extLst>
+                    </a:blip>
+                    <a:stretch>
+                      <a:fillRect/>
+                    </a:stretch>
+                  </pic:blipFill>
+                  <pic:spPr>
+                    <a:xfrm>
+                      <a:off x="0" y="0"/>
+                      <a:ext cx="5731510" cy="8084185"/>
+                    </a:xfrm>
+                    <a:prstGeom prst="rect">
+                      <a:avLst/>
+                    </a:prstGeom>
+                  </pic:spPr>
+                </pic:pic>
+              </a:graphicData>
+            </a:graphic>
+          </wp:anchor>
+        </w:drawing>
+      </w:r>
       <w:r>
         <w:t>Database entities and relationships</w:t>
       </w:r>
       <w:bookmarkEnd w:id="5"/>
     </w:p>
-    <w:p>
-      <w:pPr>
-        <w:pStyle w:val="Heading1"/>
-        <w:ind w:left="567"/>
-      </w:pPr>
-    </w:p>
+    <w:p/>
     <w:p>
       <w:pPr>
         <w:pStyle w:val="Heading1"/>
@@ -3169,8 +2727,9 @@
           <w:numId w:val="16"/>
         </w:numPr>
       </w:pPr>
-      <w:bookmarkStart w:id="6" w:name="_Toc525038517"/>
-      <w:r>
+      <w:bookmarkStart w:id="6" w:name="_Toc3456803"/>
+      <w:r>
+        <w:lastRenderedPageBreak/>
         <w:t>Programs</w:t>
       </w:r>
       <w:bookmarkEnd w:id="6"/>
@@ -3184,7 +2743,7 @@
         </w:numPr>
         <w:ind w:left="1276" w:hanging="709"/>
       </w:pPr>
-      <w:bookmarkStart w:id="7" w:name="_Toc525038518"/>
+      <w:bookmarkStart w:id="7" w:name="_Toc3456804"/>
       <w:r>
         <w:t>MS Windows Executables</w:t>
       </w:r>
@@ -3193,18 +2752,18 @@
     <w:tbl>
       <w:tblPr>
         <w:tblStyle w:val="TableGrid"/>
-        <w:tblW w:w="0" w:type="auto"/>
-        <w:tblInd w:w="846" w:type="dxa"/>
+        <w:tblW w:w="8789" w:type="dxa"/>
+        <w:tblInd w:w="137" w:type="dxa"/>
         <w:tblLook w:val="04A0" w:firstRow="1" w:lastRow="0" w:firstColumn="1" w:lastColumn="0" w:noHBand="0" w:noVBand="1"/>
       </w:tblPr>
       <w:tblGrid>
-        <w:gridCol w:w="2126"/>
-        <w:gridCol w:w="5437"/>
+        <w:gridCol w:w="1326"/>
+        <w:gridCol w:w="7463"/>
       </w:tblGrid>
       <w:tr>
         <w:tc>
           <w:tcPr>
-            <w:tcW w:w="2126" w:type="dxa"/>
+            <w:tcW w:w="1326" w:type="dxa"/>
             <w:vAlign w:val="center"/>
           </w:tcPr>
           <w:p>
@@ -3224,7 +2783,7 @@
         </w:tc>
         <w:tc>
           <w:tcPr>
-            <w:tcW w:w="5437" w:type="dxa"/>
+            <w:tcW w:w="7463" w:type="dxa"/>
             <w:vAlign w:val="center"/>
           </w:tcPr>
           <w:p>
@@ -3246,17 +2805,25 @@
       <w:tr>
         <w:tc>
           <w:tcPr>
-            <w:tcW w:w="2126" w:type="dxa"/>
+            <w:tcW w:w="1326" w:type="dxa"/>
             <w:vAlign w:val="center"/>
           </w:tcPr>
-          <w:p/>
+          <w:p>
+            <w:r>
+              <w:t>recRTV.exe</w:t>
+            </w:r>
+          </w:p>
         </w:tc>
         <w:tc>
           <w:tcPr>
-            <w:tcW w:w="5437" w:type="dxa"/>
+            <w:tcW w:w="7463" w:type="dxa"/>
             <w:vAlign w:val="center"/>
           </w:tcPr>
-          <w:p/>
+          <w:p>
+            <w:r>
+              <w:t>Capturing of RTVs.</w:t>
+            </w:r>
+          </w:p>
         </w:tc>
       </w:tr>
     </w:tbl>
@@ -3270,7 +2837,7 @@
         </w:numPr>
         <w:ind w:left="1276" w:hanging="709"/>
       </w:pPr>
-      <w:bookmarkStart w:id="8" w:name="_Toc525038519"/>
+      <w:bookmarkStart w:id="8" w:name="_Toc3456805"/>
       <w:r>
         <w:t>SQL Stored Procedure</w:t>
       </w:r>
@@ -3283,17 +2850,17 @@
       <w:tblPr>
         <w:tblStyle w:val="TableGrid"/>
         <w:tblW w:w="0" w:type="auto"/>
-        <w:tblInd w:w="846" w:type="dxa"/>
+        <w:tblInd w:w="137" w:type="dxa"/>
         <w:tblLook w:val="04A0" w:firstRow="1" w:lastRow="0" w:firstColumn="1" w:lastColumn="0" w:noHBand="0" w:noVBand="1"/>
       </w:tblPr>
       <w:tblGrid>
-        <w:gridCol w:w="4176"/>
-        <w:gridCol w:w="3994"/>
+        <w:gridCol w:w="2235"/>
+        <w:gridCol w:w="6554"/>
       </w:tblGrid>
       <w:tr>
         <w:tc>
           <w:tcPr>
-            <w:tcW w:w="4176" w:type="dxa"/>
+            <w:tcW w:w="2235" w:type="dxa"/>
             <w:vAlign w:val="center"/>
           </w:tcPr>
           <w:p>
@@ -3313,7 +2880,7 @@
         </w:tc>
         <w:tc>
           <w:tcPr>
-            <w:tcW w:w="3994" w:type="dxa"/>
+            <w:tcW w:w="6554" w:type="dxa"/>
             <w:vAlign w:val="center"/>
           </w:tcPr>
           <w:p>
@@ -3335,353 +2902,201 @@
       <w:tr>
         <w:tc>
           <w:tcPr>
-            <w:tcW w:w="4176" w:type="dxa"/>
+            <w:tcW w:w="2235" w:type="dxa"/>
             <w:vAlign w:val="center"/>
           </w:tcPr>
-          <w:p/>
+          <w:p>
+            <w:proofErr w:type="spellStart"/>
+            <w:r>
+              <w:t>recRTVAddDetHdr</w:t>
+            </w:r>
+            <w:proofErr w:type="spellEnd"/>
+          </w:p>
         </w:tc>
         <w:tc>
           <w:tcPr>
-            <w:tcW w:w="3994" w:type="dxa"/>
+            <w:tcW w:w="6554" w:type="dxa"/>
             <w:vAlign w:val="center"/>
           </w:tcPr>
-          <w:p/>
+          <w:p>
+            <w:r>
+              <w:t>Retrieves the GRV</w:t>
+            </w:r>
+            <w:r>
+              <w:t>’s item</w:t>
+            </w:r>
+            <w:r>
+              <w:t xml:space="preserve"> details</w:t>
+            </w:r>
+            <w:r>
+              <w:t>.</w:t>
+            </w:r>
+          </w:p>
         </w:tc>
       </w:tr>
       <w:tr>
         <w:tc>
           <w:tcPr>
-            <w:tcW w:w="4176" w:type="dxa"/>
+            <w:tcW w:w="2235" w:type="dxa"/>
             <w:vAlign w:val="center"/>
           </w:tcPr>
-          <w:p/>
+          <w:p>
+            <w:proofErr w:type="spellStart"/>
+            <w:r>
+              <w:t>recRTVAddDetDet</w:t>
+            </w:r>
+            <w:proofErr w:type="spellEnd"/>
+          </w:p>
         </w:tc>
         <w:tc>
           <w:tcPr>
-            <w:tcW w:w="3994" w:type="dxa"/>
+            <w:tcW w:w="6554" w:type="dxa"/>
             <w:vAlign w:val="center"/>
           </w:tcPr>
-          <w:p/>
+          <w:p>
+            <w:r>
+              <w:t>Calculates the quantities and binning state of the GRV’s items.</w:t>
+            </w:r>
+          </w:p>
         </w:tc>
       </w:tr>
       <w:tr>
         <w:tc>
           <w:tcPr>
-            <w:tcW w:w="4176" w:type="dxa"/>
+            <w:tcW w:w="2235" w:type="dxa"/>
             <w:vAlign w:val="center"/>
           </w:tcPr>
-          <w:p/>
+          <w:p>
+            <w:proofErr w:type="spellStart"/>
+            <w:r>
+              <w:t>recRTVAddAdd</w:t>
+            </w:r>
+            <w:proofErr w:type="spellEnd"/>
+          </w:p>
         </w:tc>
         <w:tc>
           <w:tcPr>
-            <w:tcW w:w="3994" w:type="dxa"/>
+            <w:tcW w:w="6554" w:type="dxa"/>
             <w:vAlign w:val="center"/>
           </w:tcPr>
-          <w:p/>
+          <w:p>
+            <w:r>
+              <w:t>Gets the GRV’s “</w:t>
+            </w:r>
+            <w:r>
+              <w:t>additional</w:t>
+            </w:r>
+            <w:r>
+              <w:t>” detail.</w:t>
+            </w:r>
+          </w:p>
         </w:tc>
       </w:tr>
       <w:tr>
         <w:tc>
           <w:tcPr>
-            <w:tcW w:w="4176" w:type="dxa"/>
+            <w:tcW w:w="2235" w:type="dxa"/>
             <w:vAlign w:val="center"/>
           </w:tcPr>
-          <w:p/>
+          <w:p>
+            <w:proofErr w:type="spellStart"/>
+            <w:r>
+              <w:t>recRTVDetLine</w:t>
+            </w:r>
+            <w:proofErr w:type="spellEnd"/>
+          </w:p>
         </w:tc>
         <w:tc>
           <w:tcPr>
-            <w:tcW w:w="3994" w:type="dxa"/>
+            <w:tcW w:w="6554" w:type="dxa"/>
             <w:vAlign w:val="center"/>
           </w:tcPr>
-          <w:p/>
+          <w:p>
+            <w:r>
+              <w:t>Makes sure that the RTV quantity does not exceed the available items.</w:t>
+            </w:r>
+          </w:p>
         </w:tc>
       </w:tr>
       <w:tr>
         <w:tc>
           <w:tcPr>
-            <w:tcW w:w="4176" w:type="dxa"/>
+            <w:tcW w:w="2235" w:type="dxa"/>
             <w:vAlign w:val="center"/>
           </w:tcPr>
-          <w:p/>
+          <w:p>
+            <w:proofErr w:type="spellStart"/>
+            <w:r>
+              <w:t>recRTVPost</w:t>
+            </w:r>
+            <w:proofErr w:type="spellEnd"/>
+          </w:p>
         </w:tc>
         <w:tc>
           <w:tcPr>
-            <w:tcW w:w="3994" w:type="dxa"/>
+            <w:tcW w:w="6554" w:type="dxa"/>
             <w:vAlign w:val="center"/>
           </w:tcPr>
-          <w:p/>
+          <w:p>
+            <w:r>
+              <w:t>Creates the credit note transaction, and a stock RTV transaction if needed.</w:t>
+            </w:r>
+          </w:p>
         </w:tc>
       </w:tr>
       <w:tr>
         <w:tc>
           <w:tcPr>
-            <w:tcW w:w="4176" w:type="dxa"/>
+            <w:tcW w:w="2235" w:type="dxa"/>
             <w:vAlign w:val="center"/>
           </w:tcPr>
-          <w:p/>
+          <w:p>
+            <w:proofErr w:type="spellStart"/>
+            <w:r>
+              <w:t>recRTVDelete</w:t>
+            </w:r>
+            <w:proofErr w:type="spellEnd"/>
+          </w:p>
         </w:tc>
         <w:tc>
           <w:tcPr>
-            <w:tcW w:w="3994" w:type="dxa"/>
+            <w:tcW w:w="6554" w:type="dxa"/>
             <w:vAlign w:val="center"/>
           </w:tcPr>
-          <w:p/>
+          <w:p>
+            <w:r>
+              <w:t>Deletes a whole RTV if it has not yet been posted.</w:t>
+            </w:r>
+          </w:p>
         </w:tc>
       </w:tr>
       <w:tr>
         <w:tc>
           <w:tcPr>
-            <w:tcW w:w="4176" w:type="dxa"/>
+            <w:tcW w:w="2235" w:type="dxa"/>
             <w:vAlign w:val="center"/>
           </w:tcPr>
-          <w:p/>
+          <w:p>
+            <w:proofErr w:type="spellStart"/>
+            <w:r>
+              <w:t>recRTVDetNextLineId</w:t>
+            </w:r>
+            <w:proofErr w:type="spellEnd"/>
+          </w:p>
         </w:tc>
         <w:tc>
           <w:tcPr>
-            <w:tcW w:w="3994" w:type="dxa"/>
+            <w:tcW w:w="6554" w:type="dxa"/>
             <w:vAlign w:val="center"/>
           </w:tcPr>
-          <w:p/>
-        </w:tc>
-      </w:tr>
-      <w:tr>
-        <w:tc>
-          <w:tcPr>
-            <w:tcW w:w="4176" w:type="dxa"/>
-            <w:vAlign w:val="center"/>
-          </w:tcPr>
-          <w:p/>
-        </w:tc>
-        <w:tc>
-          <w:tcPr>
-            <w:tcW w:w="3994" w:type="dxa"/>
-            <w:vAlign w:val="center"/>
-          </w:tcPr>
-          <w:p/>
-        </w:tc>
-      </w:tr>
-      <w:tr>
-        <w:tc>
-          <w:tcPr>
-            <w:tcW w:w="4176" w:type="dxa"/>
-            <w:vAlign w:val="center"/>
-          </w:tcPr>
-          <w:p/>
-        </w:tc>
-        <w:tc>
-          <w:tcPr>
-            <w:tcW w:w="3994" w:type="dxa"/>
-            <w:vAlign w:val="center"/>
-          </w:tcPr>
-          <w:p/>
-        </w:tc>
-      </w:tr>
-      <w:tr>
-        <w:tc>
-          <w:tcPr>
-            <w:tcW w:w="4176" w:type="dxa"/>
-            <w:vAlign w:val="center"/>
-          </w:tcPr>
-          <w:p/>
-        </w:tc>
-        <w:tc>
-          <w:tcPr>
-            <w:tcW w:w="3994" w:type="dxa"/>
-            <w:vAlign w:val="center"/>
-          </w:tcPr>
-          <w:p/>
-        </w:tc>
-      </w:tr>
-      <w:tr>
-        <w:tc>
-          <w:tcPr>
-            <w:tcW w:w="4176" w:type="dxa"/>
-            <w:vAlign w:val="center"/>
-          </w:tcPr>
-          <w:p/>
-        </w:tc>
-        <w:tc>
-          <w:tcPr>
-            <w:tcW w:w="3994" w:type="dxa"/>
-            <w:vAlign w:val="center"/>
-          </w:tcPr>
-          <w:p/>
-        </w:tc>
-      </w:tr>
-      <w:tr>
-        <w:tc>
-          <w:tcPr>
-            <w:tcW w:w="4176" w:type="dxa"/>
-            <w:vAlign w:val="center"/>
-          </w:tcPr>
-          <w:p/>
-        </w:tc>
-        <w:tc>
-          <w:tcPr>
-            <w:tcW w:w="3994" w:type="dxa"/>
-            <w:vAlign w:val="center"/>
-          </w:tcPr>
-          <w:p/>
-        </w:tc>
-      </w:tr>
-      <w:tr>
-        <w:tc>
-          <w:tcPr>
-            <w:tcW w:w="4176" w:type="dxa"/>
-            <w:vAlign w:val="center"/>
-          </w:tcPr>
-          <w:p/>
-        </w:tc>
-        <w:tc>
-          <w:tcPr>
-            <w:tcW w:w="3994" w:type="dxa"/>
-            <w:vAlign w:val="center"/>
-          </w:tcPr>
-          <w:p/>
-        </w:tc>
-      </w:tr>
-      <w:tr>
-        <w:tc>
-          <w:tcPr>
-            <w:tcW w:w="4176" w:type="dxa"/>
-            <w:vAlign w:val="center"/>
-          </w:tcPr>
-          <w:p/>
-        </w:tc>
-        <w:tc>
-          <w:tcPr>
-            <w:tcW w:w="3994" w:type="dxa"/>
-            <w:vAlign w:val="center"/>
-          </w:tcPr>
-          <w:p/>
-        </w:tc>
-      </w:tr>
-      <w:tr>
-        <w:tc>
-          <w:tcPr>
-            <w:tcW w:w="4176" w:type="dxa"/>
-            <w:vAlign w:val="center"/>
-          </w:tcPr>
-          <w:p/>
-        </w:tc>
-        <w:tc>
-          <w:tcPr>
-            <w:tcW w:w="3994" w:type="dxa"/>
-            <w:vAlign w:val="center"/>
-          </w:tcPr>
-          <w:p/>
-        </w:tc>
-      </w:tr>
-      <w:tr>
-        <w:tc>
-          <w:tcPr>
-            <w:tcW w:w="4176" w:type="dxa"/>
-            <w:vAlign w:val="center"/>
-          </w:tcPr>
-          <w:p/>
-        </w:tc>
-        <w:tc>
-          <w:tcPr>
-            <w:tcW w:w="3994" w:type="dxa"/>
-            <w:vAlign w:val="center"/>
-          </w:tcPr>
-          <w:p/>
-        </w:tc>
-      </w:tr>
-      <w:tr>
-        <w:tc>
-          <w:tcPr>
-            <w:tcW w:w="4176" w:type="dxa"/>
-            <w:vAlign w:val="center"/>
-          </w:tcPr>
-          <w:p/>
-        </w:tc>
-        <w:tc>
-          <w:tcPr>
-            <w:tcW w:w="3994" w:type="dxa"/>
-            <w:vAlign w:val="center"/>
-          </w:tcPr>
-          <w:p/>
-        </w:tc>
-      </w:tr>
-      <w:tr>
-        <w:tc>
-          <w:tcPr>
-            <w:tcW w:w="4176" w:type="dxa"/>
-            <w:vAlign w:val="center"/>
-          </w:tcPr>
-          <w:p/>
-        </w:tc>
-        <w:tc>
-          <w:tcPr>
-            <w:tcW w:w="3994" w:type="dxa"/>
-            <w:vAlign w:val="center"/>
-          </w:tcPr>
-          <w:p/>
-        </w:tc>
-      </w:tr>
-      <w:tr>
-        <w:tc>
-          <w:tcPr>
-            <w:tcW w:w="4176" w:type="dxa"/>
-            <w:vAlign w:val="center"/>
-          </w:tcPr>
-          <w:p/>
-        </w:tc>
-        <w:tc>
-          <w:tcPr>
-            <w:tcW w:w="3994" w:type="dxa"/>
-            <w:vAlign w:val="center"/>
-          </w:tcPr>
-          <w:p/>
-        </w:tc>
-      </w:tr>
-      <w:tr>
-        <w:tc>
-          <w:tcPr>
-            <w:tcW w:w="4176" w:type="dxa"/>
-            <w:vAlign w:val="center"/>
-          </w:tcPr>
-          <w:p/>
-        </w:tc>
-        <w:tc>
-          <w:tcPr>
-            <w:tcW w:w="3994" w:type="dxa"/>
-            <w:vAlign w:val="center"/>
-          </w:tcPr>
-          <w:p/>
-        </w:tc>
-      </w:tr>
-      <w:tr>
-        <w:tc>
-          <w:tcPr>
-            <w:tcW w:w="4176" w:type="dxa"/>
-            <w:vAlign w:val="center"/>
-          </w:tcPr>
-          <w:p/>
-        </w:tc>
-        <w:tc>
-          <w:tcPr>
-            <w:tcW w:w="3994" w:type="dxa"/>
-            <w:vAlign w:val="center"/>
-          </w:tcPr>
-          <w:p/>
-        </w:tc>
-      </w:tr>
-      <w:tr>
-        <w:tc>
-          <w:tcPr>
-            <w:tcW w:w="4176" w:type="dxa"/>
-            <w:vAlign w:val="center"/>
-          </w:tcPr>
-          <w:p/>
-        </w:tc>
-        <w:tc>
-          <w:tcPr>
-            <w:tcW w:w="3994" w:type="dxa"/>
-            <w:vAlign w:val="center"/>
-          </w:tcPr>
-          <w:p/>
+          <w:p>
+            <w:r>
+              <w:t xml:space="preserve">Generates the next line id for the current </w:t>
+            </w:r>
+            <w:r>
+              <w:t>RTV.</w:t>
+            </w:r>
+          </w:p>
         </w:tc>
       </w:tr>
     </w:tbl>
@@ -3715,7 +3130,6 @@
         </w:rPr>
       </w:pPr>
       <w:r>
-        <w:lastRenderedPageBreak/>
         <w:br w:type="page"/>
       </w:r>
     </w:p>
@@ -3727,7 +3141,7 @@
           <w:numId w:val="16"/>
         </w:numPr>
       </w:pPr>
-      <w:bookmarkStart w:id="9" w:name="_Toc525038520"/>
+      <w:bookmarkStart w:id="9" w:name="_Toc3456806"/>
       <w:r>
         <w:lastRenderedPageBreak/>
         <w:t>Acceptance</w:t>
@@ -3742,7 +3156,7 @@
         <w:t xml:space="preserve">I hereby confirm that I have been fully informed of the documents content </w:t>
       </w:r>
       <w:r>
-        <w:t>and, received training to understand how the detailed instructions are to be applied</w:t>
+        <w:t>and received training to understand how the detailed instructions are to be applied</w:t>
       </w:r>
       <w:r>
         <w:t>:</w:t>
@@ -3755,11 +3169,48 @@
     </w:p>
     <w:p>
       <w:pPr>
+        <w:tabs>
+          <w:tab w:val="right" w:pos="1418"/>
+          <w:tab w:val="left" w:pos="1560"/>
+        </w:tabs>
+        <w:spacing w:line="480" w:lineRule="auto"/>
         <w:ind w:left="567"/>
-      </w:pPr>
+        <w:rPr>
+          <w:sz w:val="24"/>
+        </w:rPr>
+      </w:pPr>
+      <w:r>
+        <w:rPr>
+          <w:sz w:val="24"/>
+        </w:rPr>
+        <w:tab/>
+      </w:r>
+      <w:r>
+        <w:rPr>
+          <w:sz w:val="24"/>
+        </w:rPr>
+        <w:t>Name</w:t>
+      </w:r>
+      <w:r>
+        <w:rPr>
+          <w:sz w:val="24"/>
+        </w:rPr>
+        <w:tab/>
+      </w:r>
+      <w:r>
+        <w:rPr>
+          <w:sz w:val="24"/>
+        </w:rPr>
+        <w:t>……………………………………………………………………………</w:t>
+      </w:r>
     </w:p>
     <w:p>
       <w:pPr>
+        <w:tabs>
+          <w:tab w:val="right" w:pos="1418"/>
+          <w:tab w:val="left" w:pos="1560"/>
+        </w:tabs>
+        <w:spacing w:line="480" w:lineRule="auto"/>
         <w:ind w:left="567"/>
         <w:rPr>
           <w:sz w:val="24"/>
@@ -3769,94 +3220,110 @@
         <w:rPr>
           <w:sz w:val="24"/>
         </w:rPr>
-        <w:t>Name …………………………………………………………………………….</w:t>
+        <w:tab/>
+      </w:r>
+      <w:r>
+        <w:rPr>
+          <w:sz w:val="24"/>
+        </w:rPr>
+        <w:t>Job Title</w:t>
+      </w:r>
+      <w:r>
+        <w:rPr>
+          <w:sz w:val="24"/>
+        </w:rPr>
+        <w:tab/>
+      </w:r>
+      <w:r>
+        <w:rPr>
+          <w:sz w:val="24"/>
+        </w:rPr>
+        <w:t>…………………………………………………………………………</w:t>
+      </w:r>
+      <w:r>
+        <w:rPr>
+          <w:sz w:val="24"/>
+        </w:rPr>
+        <w:t>…</w:t>
       </w:r>
     </w:p>
     <w:p>
       <w:pPr>
+        <w:tabs>
+          <w:tab w:val="right" w:pos="1418"/>
+          <w:tab w:val="left" w:pos="1560"/>
+        </w:tabs>
+        <w:spacing w:line="480" w:lineRule="auto"/>
         <w:ind w:left="567"/>
         <w:rPr>
           <w:sz w:val="24"/>
         </w:rPr>
       </w:pPr>
+      <w:r>
+        <w:rPr>
+          <w:sz w:val="24"/>
+        </w:rPr>
+        <w:tab/>
+      </w:r>
+      <w:r>
+        <w:rPr>
+          <w:sz w:val="24"/>
+        </w:rPr>
+        <w:t>Signed</w:t>
+      </w:r>
+      <w:r>
+        <w:rPr>
+          <w:sz w:val="24"/>
+        </w:rPr>
+        <w:tab/>
+      </w:r>
+      <w:r>
+        <w:rPr>
+          <w:sz w:val="24"/>
+        </w:rPr>
+        <w:t>……………………………………………………………………………</w:t>
+      </w:r>
     </w:p>
     <w:p>
       <w:pPr>
+        <w:tabs>
+          <w:tab w:val="right" w:pos="1418"/>
+          <w:tab w:val="left" w:pos="1560"/>
+        </w:tabs>
+        <w:spacing w:line="480" w:lineRule="auto"/>
         <w:ind w:left="567"/>
         <w:rPr>
           <w:sz w:val="24"/>
         </w:rPr>
       </w:pPr>
-    </w:p>
-    <w:p>
-      <w:pPr>
-        <w:ind w:left="567"/>
+      <w:r>
         <w:rPr>
           <w:sz w:val="24"/>
         </w:rPr>
-      </w:pPr>
+        <w:tab/>
+      </w:r>
       <w:r>
         <w:rPr>
           <w:sz w:val="24"/>
         </w:rPr>
-        <w:t>Job Title ………………………………………………………………………….</w:t>
-      </w:r>
-    </w:p>
-    <w:p>
-      <w:pPr>
-        <w:ind w:left="567"/>
+        <w:t>Date</w:t>
+      </w:r>
+      <w:r>
         <w:rPr>
           <w:sz w:val="24"/>
         </w:rPr>
-      </w:pPr>
-    </w:p>
-    <w:p>
-      <w:pPr>
-        <w:ind w:left="567"/>
+        <w:tab/>
+      </w:r>
+      <w:r>
         <w:rPr>
           <w:sz w:val="24"/>
         </w:rPr>
-      </w:pPr>
-    </w:p>
-    <w:p>
-      <w:pPr>
-        <w:ind w:left="567"/>
-        <w:rPr>
-          <w:sz w:val="24"/>
-        </w:rPr>
-      </w:pPr>
-      <w:r>
-        <w:rPr>
-          <w:sz w:val="24"/>
-        </w:rPr>
-        <w:t>Signed ……………………………………………………………………………</w:t>
-      </w:r>
-    </w:p>
-    <w:p>
-      <w:pPr>
-        <w:ind w:left="567"/>
-        <w:rPr>
-          <w:sz w:val="24"/>
-        </w:rPr>
-      </w:pPr>
-    </w:p>
-    <w:p>
-      <w:pPr>
-        <w:ind w:left="567"/>
-        <w:rPr>
-          <w:sz w:val="24"/>
-        </w:rPr>
-      </w:pPr>
-      <w:r>
-        <w:rPr>
-          <w:sz w:val="24"/>
-        </w:rPr>
-        <w:t>Date ………………………………………………………………………………</w:t>
+        <w:t>……………………………………………………………………………</w:t>
       </w:r>
     </w:p>
     <w:sectPr>
-      <w:headerReference w:type="default" r:id="rId10"/>
-      <w:footerReference w:type="default" r:id="rId11"/>
+      <w:headerReference w:type="default" r:id="rId11"/>
+      <w:footerReference w:type="default" r:id="rId12"/>
       <w:pgSz w:w="11906" w:h="16838"/>
       <w:pgMar w:top="1440" w:right="1440" w:bottom="1440" w:left="1440" w:header="708" w:footer="708" w:gutter="0"/>
       <w:pgNumType w:start="0"/>
@@ -4050,14 +3517,7 @@
         <w:b/>
         <w:sz w:val="18"/>
       </w:rPr>
-      <w:t xml:space="preserve">The objective of this document </w:t>
-    </w:r>
-    <w:r>
-      <w:rPr>
-        <w:b/>
-        <w:sz w:val="18"/>
-      </w:rPr>
-      <w:t>describes Goods Returned to Vendor process and to highlight to the vendor why</w:t>
+      <w:t>Explanation of the process to return stock to a supplier</w:t>
     </w:r>
   </w:p>
 </w:hdr>
@@ -8148,6 +7608,7 @@
     <w:lsdException w:name="HTML Sample" w:semiHidden="1" w:unhideWhenUsed="1"/>
     <w:lsdException w:name="HTML Typewriter" w:semiHidden="1" w:unhideWhenUsed="1"/>
     <w:lsdException w:name="HTML Variable" w:semiHidden="1" w:unhideWhenUsed="1"/>
+    <w:lsdException w:name="Normal Table" w:semiHidden="1" w:unhideWhenUsed="1"/>
     <w:lsdException w:name="annotation subject" w:semiHidden="1" w:unhideWhenUsed="1"/>
     <w:lsdException w:name="No List" w:semiHidden="1" w:unhideWhenUsed="1"/>
     <w:lsdException w:name="Outline List 1" w:semiHidden="1" w:unhideWhenUsed="1"/>
@@ -8191,8 +7652,10 @@
     <w:lsdException w:name="Table Elegant" w:semiHidden="1" w:unhideWhenUsed="1"/>
     <w:lsdException w:name="Table Professional" w:semiHidden="1" w:unhideWhenUsed="1"/>
     <w:lsdException w:name="Table Subtle 1" w:semiHidden="1" w:unhideWhenUsed="1"/>
+    <w:lsdException w:name="Table Subtle 2" w:semiHidden="1" w:unhideWhenUsed="1"/>
     <w:lsdException w:name="Table Web 1" w:semiHidden="1" w:unhideWhenUsed="1"/>
     <w:lsdException w:name="Table Web 2" w:semiHidden="1" w:unhideWhenUsed="1"/>
+    <w:lsdException w:name="Table Web 3" w:semiHidden="1" w:unhideWhenUsed="1"/>
     <w:lsdException w:name="Balloon Text" w:semiHidden="1" w:unhideWhenUsed="1"/>
     <w:lsdException w:name="Table Grid" w:uiPriority="59"/>
     <w:lsdException w:name="Table Theme" w:semiHidden="1" w:unhideWhenUsed="1"/>
@@ -9172,7 +8635,7 @@
 </file>
 
 <file path=customXml/itemProps2.xml><?xml version="1.0" encoding="utf-8"?>
-<ds:datastoreItem xmlns:ds="http://schemas.openxmlformats.org/officeDocument/2006/customXml" ds:itemID="{CBDEEDD6-D6FD-4585-8827-4850DDB56524}">
+<ds:datastoreItem xmlns:ds="http://schemas.openxmlformats.org/officeDocument/2006/customXml" ds:itemID="{1416BC30-E8A5-4BBA-9633-53E49B128CA7}">
   <ds:schemaRefs>
     <ds:schemaRef ds:uri="http://schemas.openxmlformats.org/officeDocument/2006/bibliography"/>
   </ds:schemaRefs>

</xml_diff>